<commit_message>
Update case study report
</commit_message>
<xml_diff>
--- a/report_case_study.docx
+++ b/report_case_study.docx
@@ -5485,6 +5485,7 @@
           <w:color w:val="000000"/>
           <w:sz w:val="22"/>
           <w:szCs w:val="22"/>
+          <w:bdr w:val="none" w:sz="0" w:space="0" w:color="auto" w:frame="1"/>
         </w:rPr>
       </w:pPr>
       <w:r>
@@ -5753,6 +5754,89 @@
           <w:bdr w:val="none" w:sz="0" w:space="0" w:color="auto" w:frame="1"/>
         </w:rPr>
         <w:t>might be another venture of interest too.</w:t>
+      </w:r>
+    </w:p>
+    <w:p>
+      <w:pPr>
+        <w:shd w:val="clear" w:color="auto" w:fill="FFFFFF"/>
+        <w:autoSpaceDE/>
+        <w:autoSpaceDN/>
+        <w:rPr>
+          <w:color w:val="000000"/>
+          <w:sz w:val="22"/>
+          <w:szCs w:val="22"/>
+          <w:bdr w:val="none" w:sz="0" w:space="0" w:color="auto" w:frame="1"/>
+        </w:rPr>
+      </w:pPr>
+    </w:p>
+    <w:p>
+      <w:pPr>
+        <w:pStyle w:val="Heading1"/>
+        <w:shd w:val="clear" w:color="auto" w:fill="FFFFFF"/>
+        <w:autoSpaceDE/>
+        <w:autoSpaceDN/>
+      </w:pPr>
+      <w:r>
+        <w:t>C</w:t>
+      </w:r>
+      <w:r>
+        <w:t>odes &amp; Data</w:t>
+      </w:r>
+    </w:p>
+    <w:p>
+      <w:pPr>
+        <w:shd w:val="clear" w:color="auto" w:fill="FFFFFF"/>
+        <w:autoSpaceDE/>
+        <w:autoSpaceDN/>
+        <w:rPr>
+          <w:color w:val="000000"/>
+          <w:sz w:val="22"/>
+          <w:szCs w:val="22"/>
+        </w:rPr>
+      </w:pPr>
+      <w:r>
+        <w:rPr>
+          <w:color w:val="000000"/>
+          <w:sz w:val="22"/>
+          <w:szCs w:val="22"/>
+        </w:rPr>
+        <w:t xml:space="preserve">The codes datasets can be found in the following </w:t>
+      </w:r>
+      <w:r>
+        <w:rPr>
+          <w:color w:val="000000"/>
+          <w:sz w:val="22"/>
+          <w:szCs w:val="22"/>
+        </w:rPr>
+        <w:t>GitHub</w:t>
+      </w:r>
+      <w:r>
+        <w:rPr>
+          <w:color w:val="000000"/>
+          <w:sz w:val="22"/>
+          <w:szCs w:val="22"/>
+        </w:rPr>
+        <w:t xml:space="preserve"> link.</w:t>
+      </w:r>
+    </w:p>
+    <w:p>
+      <w:pPr>
+        <w:shd w:val="clear" w:color="auto" w:fill="FFFFFF"/>
+        <w:autoSpaceDE/>
+        <w:autoSpaceDN/>
+        <w:rPr>
+          <w:color w:val="000000"/>
+          <w:sz w:val="22"/>
+          <w:szCs w:val="22"/>
+        </w:rPr>
+      </w:pPr>
+      <w:r>
+        <w:rPr>
+          <w:color w:val="000000"/>
+          <w:sz w:val="22"/>
+          <w:szCs w:val="22"/>
+        </w:rPr>
+        <w:t>https://github.com/pragasv/anomalies-in-graphs</w:t>
       </w:r>
     </w:p>
     <w:p>

</xml_diff>